<commit_message>
Added bits from @dfinke
</commit_message>
<xml_diff>
--- a/Jupyter4.docx
+++ b/Jupyter4.docx
@@ -2,13 +2,76 @@
 <file path=word/document.xml><?xml version="1.0" encoding="utf-8"?>
 <w:document xmlns:wpc="http://schemas.microsoft.com/office/word/2010/wordprocessingCanvas" xmlns:cx="http://schemas.microsoft.com/office/drawing/2014/chartex" xmlns:cx1="http://schemas.microsoft.com/office/drawing/2015/9/8/chartex" xmlns:cx2="http://schemas.microsoft.com/office/drawing/2015/10/21/chartex" xmlns:cx3="http://schemas.microsoft.com/office/drawing/2016/5/9/chartex" xmlns:cx4="http://schemas.microsoft.com/office/drawing/2016/5/10/chartex" xmlns:cx5="http://schemas.microsoft.com/office/drawing/2016/5/11/chartex" xmlns:cx6="http://schemas.microsoft.com/office/drawing/2016/5/12/chartex" xmlns:cx7="http://schemas.microsoft.com/office/drawing/2016/5/13/chartex" xmlns:cx8="http://schemas.microsoft.com/office/drawing/2016/5/14/chartex" xmlns:mc="http://schemas.openxmlformats.org/markup-compatibility/2006" xmlns:aink="http://schemas.microsoft.com/office/drawing/2016/ink" xmlns:am3d="http://schemas.microsoft.com/office/drawing/2017/model3d" xmlns:o="urn:schemas-microsoft-com:office:office" xmlns:r="http://schemas.openxmlformats.org/officeDocument/2006/relationships" xmlns:m="http://schemas.openxmlformats.org/officeDocument/2006/math" xmlns:v="urn:schemas-microsoft-com:vml" xmlns:wp14="http://schemas.microsoft.com/office/word/2010/wordprocessingDrawing" xmlns:wp="http://schemas.openxmlformats.org/drawingml/2006/wordprocessingDrawing" xmlns:w10="urn:schemas-microsoft-com:office:word" xmlns:w="http://schemas.openxmlformats.org/wordprocessingml/2006/main" xmlns:w14="http://schemas.microsoft.com/office/word/2010/wordml" xmlns:w15="http://schemas.microsoft.com/office/word/2012/wordml" xmlns:w16cex="http://schemas.microsoft.com/office/word/2018/wordml/cex" xmlns:w16cid="http://schemas.microsoft.com/office/word/2016/wordml/cid" xmlns:w16="http://schemas.microsoft.com/office/word/2018/wordml" xmlns:w16se="http://schemas.microsoft.com/office/word/2015/wordml/symex" xmlns:wpg="http://schemas.microsoft.com/office/word/2010/wordprocessingGroup" xmlns:wpi="http://schemas.microsoft.com/office/word/2010/wordprocessingInk" xmlns:wne="http://schemas.microsoft.com/office/word/2006/wordml" xmlns:wps="http://schemas.microsoft.com/office/word/2010/wordprocessingShape" mc:Ignorable="w14 w15 w16se w16cid w16 w16cex wp14">
   <w:body>
-    <w:p>
-      <w:r>
+    <w:p/>
+    <w:p>
+      <w:r>
+        <w:t xml:space="preserve">In Part 1 I covered installing a version of Python with the Jupyter server and adding extra Kernels – in particular, .NET Interactive for PowerShell support. After </w:t>
+      </w:r>
+      <w:r>
+        <w:t xml:space="preserve">a quick exchange with some friends on twitter it seems I could have explained something better in part 2 about the different ways .NET Interactive works with Azure Data Studio, and visual studio code, which is what I’m going to try to cover here. </w:t>
+      </w:r>
+    </w:p>
+    <w:p>
+      <w:r>
+        <w:t>T</w:t>
+      </w:r>
+      <w:r>
+        <w:t>he J</w:t>
+      </w:r>
+      <w:proofErr w:type="spellStart"/>
+      <w:r>
+        <w:t>upyter</w:t>
+      </w:r>
+      <w:proofErr w:type="spellEnd"/>
+      <w:r>
+        <w:t xml:space="preserve"> server can work in two different ways. My set up of default anaconda installation + .net Interactive from part 1 gives the ability to start the server and access it through a web browser to work with notebooks stored as .ipynb files. </w:t>
+      </w:r>
+    </w:p>
+    <w:p>
+      <w:r>
+        <w:t>I</w:t>
+      </w:r>
+      <w:r>
+        <w:t>f</w:t>
+      </w:r>
+      <w:r>
+        <w:t xml:space="preserve"> Azure data </w:t>
+      </w:r>
+      <w:r>
+        <w:t xml:space="preserve">studio (or the Python extension in VS Code) is told to open a .ipynb file it starts python to run exactly the same web server </w:t>
+      </w:r>
+      <w:r>
+        <w:t>specifying the port and access token</w:t>
+      </w:r>
+      <w:r>
+        <w:t xml:space="preserve"> and </w:t>
+      </w:r>
+      <w:r>
+        <w:t xml:space="preserve">then </w:t>
+      </w:r>
+      <w:r>
+        <w:t xml:space="preserve">makes API calls to use the server, without a web front end. You can see this in Azure data studio below, and the link at the bottom will open in a browser allowing two </w:t>
+      </w:r>
+      <w:r>
+        <w:t>kernels on one server to see</w:t>
+      </w:r>
+      <w:r>
+        <w:t xml:space="preserve"> the same set of files.</w:t>
+      </w:r>
+      <w:r>
+        <w:t xml:space="preserve"> The two kernels thing matters because there is no interaction between code in one and code in the other.</w:t>
+      </w:r>
+    </w:p>
+    <w:p>
+      <w:r>
+        <w:rPr>
+          <w:noProof/>
+        </w:rPr>
         <w:drawing>
-          <wp:inline distT="0" distB="0" distL="0" distR="0" wp14:anchorId="401EF1F8" wp14:editId="6935F1DA">
-            <wp:extent cx="5731510" cy="3376930"/>
-            <wp:effectExtent l="0" t="0" r="2540" b="0"/>
-            <wp:docPr id="1" name="Picture 1"/>
+          <wp:inline distT="0" distB="0" distL="0" distR="0" wp14:anchorId="43E9371B" wp14:editId="2D820521">
+            <wp:extent cx="5731510" cy="1939925"/>
+            <wp:effectExtent l="0" t="0" r="2540" b="3175"/>
+            <wp:docPr id="3" name="Picture 3"/>
             <wp:cNvGraphicFramePr>
               <a:graphicFrameLocks xmlns:a="http://schemas.openxmlformats.org/drawingml/2006/main" noChangeAspect="1"/>
             </wp:cNvGraphicFramePr>
@@ -28,113 +91,6 @@
                   <pic:spPr>
                     <a:xfrm>
                       <a:off x="0" y="0"/>
-                      <a:ext cx="5731510" cy="3376930"/>
-                    </a:xfrm>
-                    <a:prstGeom prst="rect">
-                      <a:avLst/>
-                    </a:prstGeom>
-                  </pic:spPr>
-                </pic:pic>
-              </a:graphicData>
-            </a:graphic>
-          </wp:inline>
-        </w:drawing>
-      </w:r>
-    </w:p>
-    <w:p>
-      <w:r>
-        <w:t xml:space="preserve">In Part 1 I </w:t>
-      </w:r>
-      <w:r>
-        <w:t xml:space="preserve">covered installing a version of </w:t>
-      </w:r>
-      <w:r>
-        <w:t>Pyt</w:t>
-      </w:r>
-      <w:r>
-        <w:t xml:space="preserve">hon with the </w:t>
-      </w:r>
-      <w:r>
-        <w:t xml:space="preserve">Jupyter </w:t>
-      </w:r>
-      <w:r>
-        <w:t xml:space="preserve">server and adding extra Kernels – in particular, .NET Interactive for PowerShell support. After </w:t>
-      </w:r>
-      <w:r>
-        <w:t xml:space="preserve">a quick exchange with some friends on twitter it seems I could have explained something better in part 2 about the different ways .NET Interactive works with Azure Data Studio, and visual studio code, which is what I’m going to try to cover here. </w:t>
-      </w:r>
-    </w:p>
-    <w:p>
-      <w:r>
-        <w:t xml:space="preserve">When the Jupyter server can work in two different ways. My set up of default anaconda installation + .net Interactive from part 1 gives the ability to start the server and access it through a web browser to work with notebooks stored </w:t>
-      </w:r>
-      <w:proofErr w:type="gramStart"/>
-      <w:r>
-        <w:t>as .ipynb</w:t>
-      </w:r>
-      <w:proofErr w:type="gramEnd"/>
-      <w:r>
-        <w:t xml:space="preserve"> files. </w:t>
-      </w:r>
-    </w:p>
-    <w:p>
-      <w:r>
-        <w:t>I</w:t>
-      </w:r>
-      <w:r>
-        <w:t>f</w:t>
-      </w:r>
-      <w:r>
-        <w:t xml:space="preserve"> Azure data </w:t>
-      </w:r>
-      <w:r>
-        <w:t xml:space="preserve">studio (or the Python extension in VS Code) is told to open a .ipynb file it starts python to run exactly the same web server </w:t>
-      </w:r>
-      <w:r>
-        <w:t>specifying the port and access token</w:t>
-      </w:r>
-      <w:r>
-        <w:t xml:space="preserve"> and </w:t>
-      </w:r>
-      <w:r>
-        <w:t xml:space="preserve">then </w:t>
-      </w:r>
-      <w:r>
-        <w:t xml:space="preserve">makes API calls to use the server, without a web front end. You can see this in Azure data studio below, and the link at the bottom will open in a browser allowing two </w:t>
-      </w:r>
-      <w:r>
-        <w:t>kernels on one server to see</w:t>
-      </w:r>
-      <w:r>
-        <w:t xml:space="preserve"> the same set of files. </w:t>
-      </w:r>
-    </w:p>
-    <w:p>
-      <w:r>
-        <w:drawing>
-          <wp:inline distT="0" distB="0" distL="0" distR="0" wp14:anchorId="43E9371B" wp14:editId="2D820521">
-            <wp:extent cx="5731510" cy="1939925"/>
-            <wp:effectExtent l="0" t="0" r="2540" b="3175"/>
-            <wp:docPr id="3" name="Picture 3"/>
-            <wp:cNvGraphicFramePr>
-              <a:graphicFrameLocks xmlns:a="http://schemas.openxmlformats.org/drawingml/2006/main" noChangeAspect="1"/>
-            </wp:cNvGraphicFramePr>
-            <a:graphic xmlns:a="http://schemas.openxmlformats.org/drawingml/2006/main">
-              <a:graphicData uri="http://schemas.openxmlformats.org/drawingml/2006/picture">
-                <pic:pic xmlns:pic="http://schemas.openxmlformats.org/drawingml/2006/picture">
-                  <pic:nvPicPr>
-                    <pic:cNvPr id="1" name=""/>
-                    <pic:cNvPicPr/>
-                  </pic:nvPicPr>
-                  <pic:blipFill>
-                    <a:blip r:embed="rId6"/>
-                    <a:stretch>
-                      <a:fillRect/>
-                    </a:stretch>
-                  </pic:blipFill>
-                  <pic:spPr>
-                    <a:xfrm>
-                      <a:off x="0" y="0"/>
                       <a:ext cx="5731510" cy="1939925"/>
                     </a:xfrm>
                     <a:prstGeom prst="rect">
@@ -152,13 +108,11 @@
       <w:r>
         <w:t xml:space="preserve">Getting the Process object for the current </w:t>
       </w:r>
-      <w:proofErr w:type="spellStart"/>
-      <w:r>
-        <w:t>powerShell</w:t>
-      </w:r>
-      <w:proofErr w:type="spellEnd"/>
-      <w:r>
-        <w:t xml:space="preserve"> process with </w:t>
+      <w:r>
+        <w:t>P</w:t>
+      </w:r>
+      <w:r>
+        <w:t xml:space="preserve">owerShell process with </w:t>
       </w:r>
       <w:r>
         <w:t xml:space="preserve"> Get-process -id $</w:t>
@@ -169,18 +123,10 @@
       </w:r>
       <w:proofErr w:type="spellEnd"/>
       <w:r>
-        <w:t xml:space="preserve">   </w:t>
-      </w:r>
-      <w:r>
-        <w:t xml:space="preserve"> and then checking </w:t>
-      </w:r>
-      <w:proofErr w:type="spellStart"/>
-      <w:r>
-        <w:t>it’s</w:t>
-      </w:r>
-      <w:proofErr w:type="spellEnd"/>
-      <w:r>
-        <w:t xml:space="preserve"> parent process, than that process’s parent and so shows that  </w:t>
+        <w:t xml:space="preserve">  </w:t>
+      </w:r>
+      <w:r>
+        <w:t xml:space="preserve">and then checking its parent process, than that process’s parent and so shows that  </w:t>
       </w:r>
       <w:r>
         <w:br/>
@@ -193,8 +139,9 @@
           <w:szCs w:val="20"/>
           <w:lang w:eastAsia="en-GB"/>
         </w:rPr>
-        <w:t>A</w:t>
-      </w:r>
+        <w:t>Azuredatastudio</w:t>
+      </w:r>
+      <w:proofErr w:type="spellEnd"/>
       <w:r>
         <w:rPr>
           <w:rFonts w:ascii="Courier New" w:eastAsia="Times New Roman" w:hAnsi="Courier New" w:cs="Courier New"/>
@@ -202,9 +149,17 @@
           <w:szCs w:val="20"/>
           <w:lang w:eastAsia="en-GB"/>
         </w:rPr>
-        <w:t>zuredatastudio</w:t>
-      </w:r>
-      <w:proofErr w:type="spellEnd"/>
+        <w:t xml:space="preserve"> </w:t>
+      </w:r>
+      <w:r>
+        <w:t>-runs</w:t>
+      </w:r>
+      <w:r>
+        <w:t>-</w:t>
+      </w:r>
+      <w:r>
+        <w:t xml:space="preserve"> </w:t>
+      </w:r>
       <w:r>
         <w:rPr>
           <w:rFonts w:ascii="Courier New" w:eastAsia="Times New Roman" w:hAnsi="Courier New" w:cs="Courier New"/>
@@ -212,11 +167,9 @@
           <w:szCs w:val="20"/>
           <w:lang w:eastAsia="en-GB"/>
         </w:rPr>
-        <w:t xml:space="preserve"> -</w:t>
-      </w:r>
-      <w:r>
-        <w:t>runs</w:t>
-      </w:r>
+        <w:t xml:space="preserve"> </w:t>
+      </w:r>
+      <w:proofErr w:type="spellStart"/>
       <w:r>
         <w:rPr>
           <w:rFonts w:ascii="Courier New" w:eastAsia="Times New Roman" w:hAnsi="Courier New" w:cs="Courier New"/>
@@ -224,9 +177,9 @@
           <w:szCs w:val="20"/>
           <w:lang w:eastAsia="en-GB"/>
         </w:rPr>
-        <w:t xml:space="preserve"> – </w:t>
-      </w:r>
-      <w:proofErr w:type="spellStart"/>
+        <w:t>cmd</w:t>
+      </w:r>
+      <w:proofErr w:type="spellEnd"/>
       <w:r>
         <w:rPr>
           <w:rFonts w:ascii="Courier New" w:eastAsia="Times New Roman" w:hAnsi="Courier New" w:cs="Courier New"/>
@@ -234,9 +187,17 @@
           <w:szCs w:val="20"/>
           <w:lang w:eastAsia="en-GB"/>
         </w:rPr>
-        <w:t>cmd</w:t>
-      </w:r>
-      <w:proofErr w:type="spellEnd"/>
+        <w:t xml:space="preserve"> </w:t>
+      </w:r>
+      <w:r>
+        <w:t>-</w:t>
+      </w:r>
+      <w:r>
+        <w:t>to launch</w:t>
+      </w:r>
+      <w:r>
+        <w:t>-</w:t>
+      </w:r>
       <w:r>
         <w:rPr>
           <w:rFonts w:ascii="Courier New" w:eastAsia="Times New Roman" w:hAnsi="Courier New" w:cs="Courier New"/>
@@ -244,10 +205,7 @@
           <w:szCs w:val="20"/>
           <w:lang w:eastAsia="en-GB"/>
         </w:rPr>
-        <w:t xml:space="preserve"> – </w:t>
-      </w:r>
-      <w:r>
-        <w:t>to launch</w:t>
+        <w:t xml:space="preserve"> </w:t>
       </w:r>
       <w:r>
         <w:rPr>
@@ -256,7 +214,7 @@
           <w:szCs w:val="20"/>
           <w:lang w:eastAsia="en-GB"/>
         </w:rPr>
-        <w:t xml:space="preserve"> – </w:t>
+        <w:t>python</w:t>
       </w:r>
       <w:r>
         <w:rPr>
@@ -265,7 +223,7 @@
           <w:szCs w:val="20"/>
           <w:lang w:eastAsia="en-GB"/>
         </w:rPr>
-        <w:t>python</w:t>
+        <w:t xml:space="preserve"> </w:t>
       </w:r>
       <w:r>
         <w:rPr>
@@ -274,16 +232,30 @@
           <w:szCs w:val="20"/>
           <w:lang w:eastAsia="en-GB"/>
         </w:rPr>
-        <w:t xml:space="preserve"> –</w:t>
+        <w:t>-</w:t>
       </w:r>
       <w:r>
         <w:t>which</w:t>
       </w:r>
       <w:r>
-        <w:t xml:space="preserve"> runs Jupyter</w:t>
-      </w:r>
-      <w:r>
-        <w:t xml:space="preserve"> starts a kernel</w:t>
+        <w:t xml:space="preserve"> runs </w:t>
+      </w:r>
+      <w:proofErr w:type="spellStart"/>
+      <w:r>
+        <w:t>Jupyter</w:t>
+      </w:r>
+      <w:proofErr w:type="spellEnd"/>
+      <w:r>
+        <w:t xml:space="preserve"> </w:t>
+      </w:r>
+      <w:r>
+        <w:t xml:space="preserve">and </w:t>
+      </w:r>
+      <w:r>
+        <w:t>starts a kernel</w:t>
+      </w:r>
+      <w:r>
+        <w:t xml:space="preserve"> -</w:t>
       </w:r>
       <w:r>
         <w:rPr>
@@ -292,7 +264,7 @@
           <w:szCs w:val="20"/>
           <w:lang w:eastAsia="en-GB"/>
         </w:rPr>
-        <w:t xml:space="preserve"> -</w:t>
+        <w:t>dotnet</w:t>
       </w:r>
       <w:r>
         <w:rPr>
@@ -301,7 +273,16 @@
           <w:szCs w:val="20"/>
           <w:lang w:eastAsia="en-GB"/>
         </w:rPr>
-        <w:t>dotnet</w:t>
+        <w:t xml:space="preserve"> </w:t>
+      </w:r>
+      <w:r>
+        <w:t>-</w:t>
+      </w:r>
+      <w:r>
+        <w:t>which hosts</w:t>
+      </w:r>
+      <w:r>
+        <w:t>-</w:t>
       </w:r>
       <w:r>
         <w:rPr>
@@ -310,10 +291,7 @@
           <w:szCs w:val="20"/>
           <w:lang w:eastAsia="en-GB"/>
         </w:rPr>
-        <w:t xml:space="preserve"> – </w:t>
-      </w:r>
-      <w:r>
-        <w:t>which hosts</w:t>
+        <w:t xml:space="preserve"> </w:t>
       </w:r>
       <w:r>
         <w:rPr>
@@ -322,7 +300,104 @@
           <w:szCs w:val="20"/>
           <w:lang w:eastAsia="en-GB"/>
         </w:rPr>
-        <w:t xml:space="preserve"> - </w:t>
+        <w:t>dotnet-interactive</w:t>
+      </w:r>
+      <w:r>
+        <w:t xml:space="preserve"> </w:t>
+      </w:r>
+      <w:r>
+        <w:t xml:space="preserve"> </w:t>
+      </w:r>
+    </w:p>
+    <w:p>
+      <w:r>
+        <w:t xml:space="preserve">So Azure data studio is using Python </w:t>
+      </w:r>
+      <w:proofErr w:type="spellStart"/>
+      <w:r>
+        <w:t>Jupyter</w:t>
+      </w:r>
+      <w:proofErr w:type="spellEnd"/>
+      <w:r>
+        <w:t xml:space="preserve"> bits except </w:t>
+      </w:r>
+      <w:r>
+        <w:t xml:space="preserve">for </w:t>
+      </w:r>
+      <w:r>
+        <w:t>rendering as HTML/</w:t>
+      </w:r>
+      <w:proofErr w:type="spellStart"/>
+      <w:r>
+        <w:t>Javascript</w:t>
+      </w:r>
+      <w:proofErr w:type="spellEnd"/>
+      <w:r>
+        <w:t xml:space="preserve"> </w:t>
+      </w:r>
+      <w:r>
+        <w:t xml:space="preserve">- </w:t>
+      </w:r>
+      <w:r>
+        <w:t xml:space="preserve">because it does its own rendering. </w:t>
+      </w:r>
+    </w:p>
+    <w:p>
+      <w:pPr>
+        <w:rPr>
+          <w:color w:val="000000"/>
+          <w:sz w:val="21"/>
+          <w:szCs w:val="21"/>
+        </w:rPr>
+      </w:pPr>
+      <w:r>
+        <w:t xml:space="preserve">I said </w:t>
+      </w:r>
+      <w:r>
+        <w:t xml:space="preserve">in part 2 </w:t>
+      </w:r>
+      <w:r>
+        <w:t>that the .NET interactive extension for VS code uses its own installation – when Python launches the kernel it runs</w:t>
+      </w:r>
+      <w:r>
+        <w:br/>
+      </w:r>
+      <w:r>
+        <w:rPr>
+          <w:color w:val="000000"/>
+          <w:sz w:val="21"/>
+          <w:szCs w:val="21"/>
+        </w:rPr>
+        <w:t xml:space="preserve">&lt;home&gt;\.dotnet\tools\dotnet-interactive.exe  </w:t>
+      </w:r>
+      <w:proofErr w:type="spellStart"/>
+      <w:r>
+        <w:rPr>
+          <w:color w:val="000000"/>
+          <w:sz w:val="21"/>
+          <w:szCs w:val="21"/>
+        </w:rPr>
+        <w:t>Jupyter</w:t>
+      </w:r>
+      <w:proofErr w:type="spellEnd"/>
+      <w:r>
+        <w:rPr>
+          <w:color w:val="000000"/>
+          <w:sz w:val="21"/>
+          <w:szCs w:val="21"/>
+        </w:rPr>
+        <w:t xml:space="preserve"> &lt;parameters&gt;</w:t>
+      </w:r>
+    </w:p>
+    <w:p>
+      <w:r>
+        <w:t xml:space="preserve">Things are different in </w:t>
+      </w:r>
+      <w:r>
+        <w:t xml:space="preserve">VS code </w:t>
+      </w:r>
+      <w:r>
+        <w:br/>
       </w:r>
       <w:r>
         <w:rPr>
@@ -331,123 +406,20 @@
           <w:szCs w:val="20"/>
           <w:lang w:eastAsia="en-GB"/>
         </w:rPr>
-        <w:t>dotnet-interactive</w:t>
-      </w:r>
-      <w:r>
-        <w:t xml:space="preserve"> </w:t>
-      </w:r>
-      <w:r>
-        <w:t xml:space="preserve"> </w:t>
-      </w:r>
-    </w:p>
-    <w:p>
-      <w:r>
-        <w:lastRenderedPageBreak/>
-        <w:t>So Azure data studio is using all Python Jupyter bits except rendering as HTML/</w:t>
-      </w:r>
-      <w:proofErr w:type="spellStart"/>
-      <w:r>
-        <w:t>Javascript</w:t>
-      </w:r>
-      <w:proofErr w:type="spellEnd"/>
-      <w:r>
-        <w:t xml:space="preserve"> because it does its own rendering. </w:t>
-      </w:r>
-    </w:p>
-    <w:p>
-      <w:r>
-        <w:t>I said that the .NET interactive extension for VS code uses its own installation – when Python launches the kernel it runs</w:t>
-      </w:r>
-    </w:p>
-    <w:p>
-      <w:pPr>
-        <w:pStyle w:val="HTMLPreformatted"/>
-        <w:shd w:val="clear" w:color="auto" w:fill="FFFFFF"/>
-        <w:wordWrap w:val="0"/>
-        <w:textAlignment w:val="baseline"/>
-        <w:rPr>
-          <w:color w:val="000000"/>
-          <w:sz w:val="21"/>
-          <w:szCs w:val="21"/>
-        </w:rPr>
-      </w:pPr>
-      <w:r>
-        <w:rPr>
-          <w:color w:val="000000"/>
-          <w:sz w:val="21"/>
-          <w:szCs w:val="21"/>
-        </w:rPr>
-        <w:t>&lt;home&gt;</w:t>
-      </w:r>
-      <w:proofErr w:type="gramStart"/>
-      <w:r>
-        <w:rPr>
-          <w:color w:val="000000"/>
-          <w:sz w:val="21"/>
-          <w:szCs w:val="21"/>
-        </w:rPr>
-        <w:t>\.dotnet\tools\dotnet-interactive.exe</w:t>
-      </w:r>
-      <w:r>
-        <w:rPr>
-          <w:color w:val="000000"/>
-          <w:sz w:val="21"/>
-          <w:szCs w:val="21"/>
-        </w:rPr>
-        <w:t xml:space="preserve"> </w:t>
-      </w:r>
-      <w:r>
-        <w:rPr>
-          <w:color w:val="000000"/>
-          <w:sz w:val="21"/>
-          <w:szCs w:val="21"/>
-        </w:rPr>
-        <w:t xml:space="preserve"> </w:t>
-      </w:r>
-      <w:r>
-        <w:rPr>
-          <w:color w:val="000000"/>
-          <w:sz w:val="21"/>
-          <w:szCs w:val="21"/>
-        </w:rPr>
-        <w:t>Jupyter</w:t>
-      </w:r>
-      <w:proofErr w:type="gramEnd"/>
-      <w:r>
-        <w:rPr>
-          <w:color w:val="000000"/>
-          <w:sz w:val="21"/>
-          <w:szCs w:val="21"/>
-        </w:rPr>
-        <w:t xml:space="preserve"> &lt;parameters&gt;</w:t>
-      </w:r>
-      <w:r>
-        <w:rPr>
-          <w:color w:val="000000"/>
-          <w:sz w:val="21"/>
-          <w:szCs w:val="21"/>
-        </w:rPr>
-        <w:t xml:space="preserve"> </w:t>
-      </w:r>
-    </w:p>
-    <w:p/>
-    <w:p>
-      <w:r>
-        <w:t xml:space="preserve">Things are different in </w:t>
-      </w:r>
-      <w:r>
-        <w:t xml:space="preserve">VS code </w:t>
-      </w:r>
-    </w:p>
-    <w:p>
-      <w:pPr>
+        <w:t>Code</w:t>
+      </w:r>
+      <w:r>
+        <w:t xml:space="preserve"> runs </w:t>
+      </w:r>
+      <w:r>
         <w:rPr>
           <w:rFonts w:ascii="Courier New" w:eastAsia="Times New Roman" w:hAnsi="Courier New" w:cs="Courier New"/>
           <w:sz w:val="20"/>
           <w:szCs w:val="20"/>
           <w:lang w:eastAsia="en-GB"/>
         </w:rPr>
-      </w:pPr>
+        <w:t>dotnet tool run &lt;parameters&gt;</w:t>
+      </w:r>
       <w:r>
         <w:rPr>
           <w:rFonts w:ascii="Courier New" w:eastAsia="Times New Roman" w:hAnsi="Courier New" w:cs="Courier New"/>
@@ -455,10 +427,13 @@
           <w:szCs w:val="20"/>
           <w:lang w:eastAsia="en-GB"/>
         </w:rPr>
-        <w:t>Code</w:t>
-      </w:r>
-      <w:r>
-        <w:t xml:space="preserve"> runs </w:t>
+        <w:t xml:space="preserve"> </w:t>
+      </w:r>
+      <w:r>
+        <w:t xml:space="preserve">which </w:t>
+      </w:r>
+      <w:r>
+        <w:t xml:space="preserve">runs </w:t>
       </w:r>
       <w:r>
         <w:rPr>
@@ -467,7 +442,7 @@
           <w:szCs w:val="20"/>
           <w:lang w:eastAsia="en-GB"/>
         </w:rPr>
-        <w:t>dotnet tool run &lt;parameters&gt;</w:t>
+        <w:t>dotnet &lt;home&gt;\.nuget</w:t>
       </w:r>
       <w:r>
         <w:rPr>
@@ -476,13 +451,7 @@
           <w:szCs w:val="20"/>
           <w:lang w:eastAsia="en-GB"/>
         </w:rPr>
-        <w:t xml:space="preserve"> </w:t>
-      </w:r>
-      <w:r>
-        <w:t xml:space="preserve">which </w:t>
-      </w:r>
-      <w:r>
-        <w:t xml:space="preserve">runs </w:t>
+        <w:t>\</w:t>
       </w:r>
       <w:r>
         <w:rPr>
@@ -491,7 +460,7 @@
           <w:szCs w:val="20"/>
           <w:lang w:eastAsia="en-GB"/>
         </w:rPr>
-        <w:t>dotnet &lt;home&gt;\.nuget</w:t>
+        <w:t>…\ Microsoft.DotNet.Interactive.App.dll</w:t>
       </w:r>
       <w:r>
         <w:rPr>
@@ -500,7 +469,7 @@
           <w:szCs w:val="20"/>
           <w:lang w:eastAsia="en-GB"/>
         </w:rPr>
-        <w:t>\</w:t>
+        <w:t xml:space="preserve"> </w:t>
       </w:r>
       <w:r>
         <w:rPr>
@@ -509,96 +478,77 @@
           <w:szCs w:val="20"/>
           <w:lang w:eastAsia="en-GB"/>
         </w:rPr>
-        <w:t xml:space="preserve">…\ </w:t>
-      </w:r>
-      <w:r>
-        <w:rPr>
-          <w:rFonts w:ascii="Courier New" w:eastAsia="Times New Roman" w:hAnsi="Courier New" w:cs="Courier New"/>
-          <w:sz w:val="20"/>
-          <w:szCs w:val="20"/>
-          <w:lang w:eastAsia="en-GB"/>
-        </w:rPr>
-        <w:t>Microsoft.DotNet.Interactive.App.dll</w:t>
-      </w:r>
-      <w:r>
-        <w:rPr>
-          <w:rFonts w:ascii="Courier New" w:eastAsia="Times New Roman" w:hAnsi="Courier New" w:cs="Courier New"/>
-          <w:sz w:val="20"/>
-          <w:szCs w:val="20"/>
-          <w:lang w:eastAsia="en-GB"/>
-        </w:rPr>
+        <w:t>&lt;parameters&gt;</w:t>
+      </w:r>
+    </w:p>
+    <w:p>
+      <w:r>
+        <w:t xml:space="preserve">No </w:t>
+      </w:r>
+      <w:r>
+        <w:t xml:space="preserve">python, no Jupyter web server, </w:t>
+      </w:r>
+      <w:r>
+        <w:t>i</w:t>
+      </w:r>
+      <w:r>
+        <w:t xml:space="preserve">t goes directly to </w:t>
+      </w:r>
+      <w:r>
+        <w:t xml:space="preserve">the Kernel </w:t>
+      </w:r>
+      <w:r>
+        <w:t>load</w:t>
+      </w:r>
+      <w:r>
+        <w:t>ing</w:t>
+      </w:r>
+      <w:r>
+        <w:t xml:space="preserve"> files</w:t>
+      </w:r>
+      <w:r>
+        <w:t xml:space="preserve"> from the .nuget directory instead of the .net one. </w:t>
+      </w:r>
+    </w:p>
+    <w:p>
+      <w:r>
+        <w:t xml:space="preserve">I also referred to the difference between Jupyter-generated output and </w:t>
+      </w:r>
+      <w:r>
+        <w:t>o</w:t>
+      </w:r>
+      <w:r>
+        <w:t xml:space="preserve">utput from the </w:t>
+      </w:r>
+      <w:proofErr w:type="spellStart"/>
+      <w:r>
+        <w:t>DotNet</w:t>
+      </w:r>
+      <w:proofErr w:type="spellEnd"/>
+      <w:r>
+        <w:t xml:space="preserve"> Interactive extension for VS code (I’m tempted to start abbreviating that to DNIE pronounced like deny). Jupyter </w:t>
+      </w:r>
+      <w:r>
+        <w:t xml:space="preserve">creates JSON inside the </w:t>
+      </w:r>
+      <w:proofErr w:type="spellStart"/>
+      <w:r>
+        <w:t>ipnyb</w:t>
+      </w:r>
+      <w:proofErr w:type="spellEnd"/>
+      <w:r>
+        <w:t xml:space="preserve"> file</w:t>
+      </w:r>
+      <w:r>
+        <w:t xml:space="preserve"> like this</w:t>
+      </w:r>
+      <w:r>
         <w:t xml:space="preserve"> </w:t>
       </w:r>
-      <w:r>
-        <w:rPr>
-          <w:rFonts w:ascii="Courier New" w:eastAsia="Times New Roman" w:hAnsi="Courier New" w:cs="Courier New"/>
-          <w:sz w:val="20"/>
-          <w:szCs w:val="20"/>
-          <w:lang w:eastAsia="en-GB"/>
-        </w:rPr>
-        <w:t>&lt;parameters&gt;</w:t>
-      </w:r>
-    </w:p>
-    <w:p>
-      <w:r>
-        <w:t xml:space="preserve">No </w:t>
-      </w:r>
-      <w:r>
-        <w:t xml:space="preserve">python, no Jupyter web server, </w:t>
-      </w:r>
-      <w:r>
-        <w:t xml:space="preserve">It goes directly to </w:t>
-      </w:r>
-      <w:r>
-        <w:t xml:space="preserve">the Kernel </w:t>
-      </w:r>
-      <w:r>
-        <w:t>loads files</w:t>
-      </w:r>
-      <w:r>
-        <w:t xml:space="preserve"> from </w:t>
-      </w:r>
-      <w:proofErr w:type="gramStart"/>
-      <w:r>
-        <w:t>the .nuget</w:t>
-      </w:r>
-      <w:proofErr w:type="gramEnd"/>
-      <w:r>
-        <w:t xml:space="preserve"> directory instead of the .net one. </w:t>
-      </w:r>
-    </w:p>
-    <w:p>
-      <w:r>
-        <w:t xml:space="preserve">I also referred to the difference between Jupyter-generated output and Output from the </w:t>
-      </w:r>
-      <w:proofErr w:type="spellStart"/>
-      <w:r>
-        <w:t>DotNet</w:t>
-      </w:r>
-      <w:proofErr w:type="spellEnd"/>
-      <w:r>
-        <w:t xml:space="preserve"> Interactive extension for VS code (I’m tempted to start abbreviating that to DNIE pronounced like deny). Jupyter </w:t>
-      </w:r>
-      <w:r>
-        <w:t xml:space="preserve">creates JSON inside the </w:t>
-      </w:r>
-      <w:proofErr w:type="spellStart"/>
-      <w:r>
-        <w:t>ipnyb</w:t>
-      </w:r>
-      <w:proofErr w:type="spellEnd"/>
-      <w:r>
-        <w:t xml:space="preserve"> file</w:t>
-      </w:r>
-      <w:r>
-        <w:t xml:space="preserve"> like this</w:t>
-      </w:r>
-      <w:r>
-        <w:t xml:space="preserve"> </w:t>
-      </w:r>
-    </w:p>
-    <w:p>
-      <w:r>
+    </w:p>
+    <w:p>
+      <w:r>
+        <w:lastRenderedPageBreak/>
         <w:t xml:space="preserve">   "outputs": [</w:t>
       </w:r>
     </w:p>
@@ -659,13 +609,8 @@
         <w:br/>
       </w:r>
       <w:r>
-        <w:t xml:space="preserve">   </w:t>
-      </w:r>
-      <w:proofErr w:type="gramStart"/>
-      <w:r>
-        <w:t xml:space="preserve">  ]</w:t>
-      </w:r>
-      <w:proofErr w:type="gramEnd"/>
+        <w:t xml:space="preserve">     ]</w:t>
+      </w:r>
     </w:p>
     <w:p>
       <w:r>
@@ -679,10 +624,7 @@
     </w:p>
     <w:p>
       <w:r>
-        <w:t xml:space="preserve">It’s also valid to have </w:t>
-      </w:r>
-      <w:r>
-        <w:t xml:space="preserve">     "text": "A long string with \n for newlines"</w:t>
+        <w:t>It’s also valid to have      "text": "A long string with \n for newlines"</w:t>
       </w:r>
     </w:p>
     <w:p>
@@ -713,143 +655,131 @@
     </w:p>
     <w:p>
       <w:r>
-        <w:t xml:space="preserve">    </w:t>
+        <w:t xml:space="preserve">    { "</w:t>
+      </w:r>
+      <w:proofErr w:type="spellStart"/>
+      <w:r>
+        <w:t>output_type</w:t>
+      </w:r>
+      <w:proofErr w:type="spellEnd"/>
+      <w:r>
+        <w:t>": "</w:t>
+      </w:r>
+      <w:proofErr w:type="spellStart"/>
+      <w:r>
+        <w:t>execute_result</w:t>
+      </w:r>
+      <w:proofErr w:type="spellEnd"/>
+      <w:r>
+        <w:t>",</w:t>
+      </w:r>
+    </w:p>
+    <w:p>
+      <w:r>
+        <w:t xml:space="preserve">     "data": { "text/plain": "Line 1" }</w:t>
+      </w:r>
+    </w:p>
+    <w:p>
+      <w:r>
+        <w:t xml:space="preserve">    },</w:t>
+      </w:r>
+    </w:p>
+    <w:p>
+      <w:r>
+        <w:t xml:space="preserve">    { "</w:t>
+      </w:r>
+      <w:proofErr w:type="spellStart"/>
+      <w:r>
+        <w:t>output_type</w:t>
+      </w:r>
+      <w:proofErr w:type="spellEnd"/>
+      <w:r>
+        <w:t>": "</w:t>
+      </w:r>
+      <w:proofErr w:type="spellStart"/>
+      <w:r>
+        <w:t>execute_result</w:t>
+      </w:r>
+      <w:proofErr w:type="spellEnd"/>
+      <w:r>
+        <w:t>",</w:t>
+      </w:r>
+    </w:p>
+    <w:p>
+      <w:r>
+        <w:t xml:space="preserve">     "data": { "text/plain": "Line 2" }</w:t>
+      </w:r>
+    </w:p>
+    <w:p>
+      <w:r>
+        <w:t xml:space="preserve">     }</w:t>
+      </w:r>
+    </w:p>
+    <w:p>
+      <w:r>
+        <w:t>]</w:t>
+      </w:r>
+    </w:p>
+    <w:p>
+      <w:r>
+        <w:t xml:space="preserve">Both get read everywhere but often the Jupyter format reads more nicely. I would stress </w:t>
       </w:r>
       <w:proofErr w:type="gramStart"/>
-      <w:r>
-        <w:t>{ "</w:t>
-      </w:r>
-      <w:proofErr w:type="spellStart"/>
-      <w:proofErr w:type="gramEnd"/>
-      <w:r>
-        <w:t>output_type</w:t>
-      </w:r>
-      <w:proofErr w:type="spellEnd"/>
-      <w:r>
-        <w:t>": "</w:t>
-      </w:r>
-      <w:proofErr w:type="spellStart"/>
-      <w:r>
-        <w:t>execute_result</w:t>
-      </w:r>
-      <w:proofErr w:type="spellEnd"/>
-      <w:r>
-        <w:t>",</w:t>
-      </w:r>
-    </w:p>
-    <w:p>
-      <w:r>
-        <w:t xml:space="preserve">     "data": </w:t>
-      </w:r>
-      <w:proofErr w:type="gramStart"/>
-      <w:r>
-        <w:t>{</w:t>
-      </w:r>
-      <w:r>
-        <w:t xml:space="preserve"> </w:t>
-      </w:r>
-      <w:r>
-        <w:t>"</w:t>
-      </w:r>
-      <w:proofErr w:type="gramEnd"/>
-      <w:r>
-        <w:t>text/plain": "</w:t>
-      </w:r>
-      <w:r>
-        <w:t xml:space="preserve">Line 1" </w:t>
-      </w:r>
-      <w:r>
-        <w:t>}</w:t>
-      </w:r>
-    </w:p>
-    <w:p>
-      <w:r>
-        <w:t xml:space="preserve">    },</w:t>
-      </w:r>
-    </w:p>
-    <w:p>
-      <w:r>
-        <w:t xml:space="preserve">    </w:t>
-      </w:r>
-      <w:proofErr w:type="gramStart"/>
-      <w:r>
-        <w:t>{ "</w:t>
-      </w:r>
-      <w:proofErr w:type="spellStart"/>
-      <w:proofErr w:type="gramEnd"/>
-      <w:r>
-        <w:t>output_type</w:t>
-      </w:r>
-      <w:proofErr w:type="spellEnd"/>
-      <w:r>
-        <w:t>": "</w:t>
-      </w:r>
-      <w:proofErr w:type="spellStart"/>
-      <w:r>
-        <w:t>execute_result</w:t>
-      </w:r>
-      <w:proofErr w:type="spellEnd"/>
-      <w:r>
-        <w:t>",</w:t>
-      </w:r>
-    </w:p>
-    <w:p>
-      <w:r>
-        <w:t xml:space="preserve">     "data": </w:t>
-      </w:r>
-      <w:proofErr w:type="gramStart"/>
-      <w:r>
-        <w:t>{</w:t>
-      </w:r>
-      <w:r>
-        <w:t xml:space="preserve"> </w:t>
-      </w:r>
-      <w:r>
-        <w:t>"</w:t>
-      </w:r>
-      <w:proofErr w:type="gramEnd"/>
-      <w:r>
-        <w:t>text/plain": "</w:t>
-      </w:r>
-      <w:r>
-        <w:t>Line 2</w:t>
-      </w:r>
-      <w:r>
-        <w:t>" }</w:t>
-      </w:r>
-    </w:p>
-    <w:p>
-      <w:r>
-        <w:t xml:space="preserve">     </w:t>
-      </w:r>
-      <w:r>
-        <w:t>}</w:t>
-      </w:r>
-    </w:p>
-    <w:p>
-      <w:r>
-        <w:t>]</w:t>
-      </w:r>
-    </w:p>
-    <w:p>
-      <w:r>
-        <w:lastRenderedPageBreak/>
-        <w:t xml:space="preserve">Both get read everywhere but often the Jupyter format reads more nicely. I would stress </w:t>
-      </w:r>
       <w:r>
         <w:rPr>
           <w:i/>
           <w:iCs/>
         </w:rPr>
-        <w:t>at the moment,</w:t>
-      </w:r>
-      <w:r>
-        <w:t xml:space="preserve"> because, to repeat what I said in part 2, this is a preview and things can change. </w:t>
-      </w:r>
-    </w:p>
-    <w:p>
-      <w:r>
-        <w:t>Being JSON internally, lots of things can read and/or write ipynb format. The book has a metadata block which says what language it uses, and cells block, each cell has a type (code or markdown), source, and</w:t>
+        <w:t>at the moment</w:t>
+      </w:r>
+      <w:proofErr w:type="gramEnd"/>
+      <w:r>
+        <w:rPr>
+          <w:i/>
+          <w:iCs/>
+        </w:rPr>
+        <w:t>,</w:t>
+      </w:r>
+      <w:r>
+        <w:t xml:space="preserve"> because, to repeat what I said in part 2, </w:t>
+      </w:r>
+      <w:r>
+        <w:rPr>
+          <w:b/>
+          <w:bCs/>
+        </w:rPr>
+        <w:t>this is a preview and things can change</w:t>
+      </w:r>
+      <w:r>
+        <w:t xml:space="preserve">. </w:t>
+      </w:r>
+    </w:p>
+    <w:p>
+      <w:r>
+        <w:t xml:space="preserve">Being JSON internally, lots of things can read and/or write ipynb format. The </w:t>
+      </w:r>
+      <w:r>
+        <w:t>note</w:t>
+      </w:r>
+      <w:r>
+        <w:t xml:space="preserve">book </w:t>
+      </w:r>
+      <w:r>
+        <w:t xml:space="preserve">files </w:t>
+      </w:r>
+      <w:proofErr w:type="gramStart"/>
+      <w:r>
+        <w:t>has</w:t>
+      </w:r>
+      <w:proofErr w:type="gramEnd"/>
+      <w:r>
+        <w:t xml:space="preserve"> a metadata block which says what language it uses, and </w:t>
+      </w:r>
+      <w:r>
+        <w:t xml:space="preserve">a </w:t>
+      </w:r>
+      <w:r>
+        <w:t>cells block, each cell has a type (code or markdown), source, and</w:t>
       </w:r>
       <w:r>
         <w:t xml:space="preserve"> – for code cells -</w:t>
@@ -883,15 +813,7 @@
         <w:t xml:space="preserve"> </w:t>
       </w:r>
       <w:r>
-        <w:t xml:space="preserve">will display the contents of </w:t>
-      </w:r>
-      <w:proofErr w:type="gramStart"/>
-      <w:r>
-        <w:t>a .ipynb</w:t>
-      </w:r>
-      <w:proofErr w:type="gramEnd"/>
-      <w:r>
-        <w:t>. file in read-only form -skipping any JavaScript.</w:t>
+        <w:t>will display the contents of a .ipynb. file in read-only form -skipping any JavaScript.</w:t>
       </w:r>
     </w:p>
     <w:p>
@@ -905,7 +827,7 @@
       <w:r>
         <w:t xml:space="preserve"> </w:t>
       </w:r>
-      <w:hyperlink r:id="rId7" w:history="1">
+      <w:hyperlink r:id="rId6" w:history="1">
         <w:proofErr w:type="spellStart"/>
         <w:r>
           <w:rPr>
@@ -962,6 +884,7 @@
         <w:rPr>
           <w:noProof/>
         </w:rPr>
+        <w:lastRenderedPageBreak/>
         <w:drawing>
           <wp:inline distT="0" distB="0" distL="0" distR="0" wp14:anchorId="6112724C" wp14:editId="136C632C">
             <wp:extent cx="5731510" cy="2986405"/>
@@ -980,7 +903,7 @@
                     </pic:cNvPicPr>
                   </pic:nvPicPr>
                   <pic:blipFill>
-                    <a:blip r:embed="rId8" cstate="print">
+                    <a:blip r:embed="rId7" cstate="print">
                       <a:extLst>
                         <a:ext uri="{28A0092B-C50C-407E-A947-70E740481C1C}">
                           <a14:useLocalDpi xmlns:a14="http://schemas.microsoft.com/office/drawing/2010/main" val="0"/>
@@ -1025,7 +948,7 @@
       <w:r>
         <w:t xml:space="preserve">notebook from my git hub repo </w:t>
       </w:r>
-      <w:hyperlink r:id="rId9" w:history="1">
+      <w:hyperlink r:id="rId8" w:history="1">
         <w:r>
           <w:rPr>
             <w:rStyle w:val="Hyperlink"/>
@@ -1034,9 +957,15 @@
         </w:r>
       </w:hyperlink>
       <w:r>
-        <w:t xml:space="preserve"> - someone asked a question a photography forum about what which led me to do a heat map of what I use from the lightroom data </w:t>
-      </w:r>
-      <w:hyperlink r:id="rId10" w:history="1">
+        <w:t xml:space="preserve"> - someone asked a question a photography forum which led me to do a heat map of what </w:t>
+      </w:r>
+      <w:r>
+        <w:t>lenses and setting I</w:t>
+      </w:r>
+      <w:r>
+        <w:t xml:space="preserve"> use from the lightroom data </w:t>
+      </w:r>
+      <w:hyperlink r:id="rId9" w:history="1">
         <w:r>
           <w:rPr>
             <w:rStyle w:val="Hyperlink"/>
@@ -1060,7 +989,13 @@
         <w:t xml:space="preserve">Binder goes even further. It gives you a docker container running the Jupiter server. It will copy information from a GitHub repo </w:t>
       </w:r>
       <w:r>
-        <w:t xml:space="preserve">and launch the server. By default it doesn’t have the additional Kernels from .NET interactive, but you can provide a </w:t>
+        <w:t>and launch the server. By default</w:t>
+      </w:r>
+      <w:r>
+        <w:t xml:space="preserve">, </w:t>
+      </w:r>
+      <w:r>
+        <w:t xml:space="preserve">it doesn’t have the additional Kernels from .NET interactive, but you can provide a </w:t>
       </w:r>
       <w:proofErr w:type="spellStart"/>
       <w:r>
@@ -1068,17 +1003,23 @@
       </w:r>
       <w:proofErr w:type="spellEnd"/>
       <w:r>
-        <w:t xml:space="preserve"> to configure the container – I got </w:t>
-      </w:r>
-      <w:proofErr w:type="gramStart"/>
-      <w:r>
-        <w:t>mine ,</w:t>
-      </w:r>
-      <w:proofErr w:type="gramEnd"/>
-      <w:r>
-        <w:t xml:space="preserve"> and the associated nuget file from the dotnet interactive repo. </w:t>
-      </w:r>
-      <w:hyperlink r:id="rId11" w:history="1">
+        <w:t xml:space="preserve"> to configure the container – I got mine , and the associated </w:t>
+      </w:r>
+      <w:proofErr w:type="spellStart"/>
+      <w:r>
+        <w:t>nuget</w:t>
+      </w:r>
+      <w:proofErr w:type="spellEnd"/>
+      <w:r>
+        <w:t xml:space="preserve"> file</w:t>
+      </w:r>
+      <w:r>
+        <w:t>,</w:t>
+      </w:r>
+      <w:r>
+        <w:t xml:space="preserve"> from the dotnet interactive repo. </w:t>
+      </w:r>
+      <w:hyperlink r:id="rId10" w:history="1">
         <w:r>
           <w:rPr>
             <w:rStyle w:val="Hyperlink"/>
@@ -1101,13 +1042,19 @@
         <w:t xml:space="preserve">create and launch the container but it’s live, you can </w:t>
       </w:r>
       <w:r>
+        <w:t xml:space="preserve">change </w:t>
+      </w:r>
+      <w:r>
         <w:t xml:space="preserve">the code and </w:t>
       </w:r>
       <w:r>
         <w:t xml:space="preserve">re-run </w:t>
       </w:r>
       <w:r>
-        <w:t xml:space="preserve">the container doesn’t have any access to </w:t>
+        <w:t>it. T</w:t>
+      </w:r>
+      <w:r>
+        <w:t xml:space="preserve">he container doesn’t have any access to </w:t>
       </w:r>
       <w:r>
         <w:t xml:space="preserve">your machine </w:t>
@@ -1128,13 +1075,11 @@
         <w:t xml:space="preserve">or connect to an Azure cloud shell or run other commands which access resources from the internet. </w:t>
       </w:r>
     </w:p>
-    <w:p/>
     <w:p>
       <w:r>
         <w:rPr>
           <w:noProof/>
         </w:rPr>
-        <w:lastRenderedPageBreak/>
         <w:drawing>
           <wp:inline distT="0" distB="0" distL="0" distR="0" wp14:anchorId="7AC5B1BD" wp14:editId="6335A093">
             <wp:extent cx="5730240" cy="1501140"/>
@@ -1153,7 +1098,7 @@
                     </pic:cNvPicPr>
                   </pic:nvPicPr>
                   <pic:blipFill>
-                    <a:blip r:embed="rId12" cstate="print">
+                    <a:blip r:embed="rId11" cstate="print">
                       <a:extLst>
                         <a:ext uri="{28A0092B-C50C-407E-A947-70E740481C1C}">
                           <a14:useLocalDpi xmlns:a14="http://schemas.microsoft.com/office/drawing/2010/main" val="0"/>
@@ -1187,7 +1132,19 @@
     </w:p>
     <w:p>
       <w:r>
-        <w:t xml:space="preserve">In case you weren’t aware that .NET interactive is cross platform, the screen shot above show the docker containers are running it on via Python on Linux. </w:t>
+        <w:t>In case you weren’t aware that .NET interactive is cross platform, the screen shot above show</w:t>
+      </w:r>
+      <w:r>
+        <w:t>s</w:t>
+      </w:r>
+      <w:r>
+        <w:t xml:space="preserve"> the docker containers </w:t>
+      </w:r>
+      <w:r>
+        <w:t>for binder run</w:t>
+      </w:r>
+      <w:r>
+        <w:t xml:space="preserve"> it via Python on Linux. </w:t>
       </w:r>
       <w:r>
         <w:t xml:space="preserve">Binder disposes of the container then you leave or if you’re inactive for too long. </w:t>
@@ -1210,22 +1167,301 @@
         <w:t xml:space="preserve"> a service like binder,</w:t>
       </w:r>
       <w:r>
-        <w:t xml:space="preserve"> as a way </w:t>
-      </w:r>
-      <w:r>
-        <w:t>to do “show your working” configuration or analysis</w:t>
-      </w:r>
-      <w:r>
-        <w:t xml:space="preserve"> of on-line services – and I’d pop over to print preview in Jupyter to generate results to show what had been done. </w:t>
-      </w:r>
-    </w:p>
-    <w:p>
-      <w:r>
+        <w:t xml:space="preserve"> as a way to do “show your working” configuration or analysis of on-line services – and I’d pop over to print preview in </w:t>
+      </w:r>
+      <w:proofErr w:type="spellStart"/>
+      <w:r>
+        <w:t>Jupyter</w:t>
+      </w:r>
+      <w:proofErr w:type="spellEnd"/>
+      <w:r>
+        <w:t xml:space="preserve"> to generate </w:t>
+      </w:r>
+      <w:r>
+        <w:t>a nice view of</w:t>
+      </w:r>
+      <w:r>
+        <w:t xml:space="preserve"> what ha</w:t>
+      </w:r>
+      <w:r>
+        <w:t>s</w:t>
+      </w:r>
+      <w:r>
+        <w:t xml:space="preserve"> been done. </w:t>
+      </w:r>
+      <w:r>
+        <w:t xml:space="preserve">Like this. </w:t>
+      </w:r>
+    </w:p>
+    <w:p>
+      <w:r>
+        <w:rPr>
+          <w:noProof/>
+        </w:rPr>
+        <w:lastRenderedPageBreak/>
         <w:drawing>
           <wp:inline distT="0" distB="0" distL="0" distR="0" wp14:anchorId="2AA0D63B" wp14:editId="60D31FF7">
             <wp:extent cx="5731510" cy="2671445"/>
             <wp:effectExtent l="0" t="0" r="2540" b="0"/>
             <wp:docPr id="8" name="Picture 8"/>
+            <wp:cNvGraphicFramePr>
+              <a:graphicFrameLocks xmlns:a="http://schemas.openxmlformats.org/drawingml/2006/main" noChangeAspect="1"/>
+            </wp:cNvGraphicFramePr>
+            <a:graphic xmlns:a="http://schemas.openxmlformats.org/drawingml/2006/main">
+              <a:graphicData uri="http://schemas.openxmlformats.org/drawingml/2006/picture">
+                <pic:pic xmlns:pic="http://schemas.openxmlformats.org/drawingml/2006/picture">
+                  <pic:nvPicPr>
+                    <pic:cNvPr id="1" name=""/>
+                    <pic:cNvPicPr/>
+                  </pic:nvPicPr>
+                  <pic:blipFill>
+                    <a:blip r:embed="rId12"/>
+                    <a:stretch>
+                      <a:fillRect/>
+                    </a:stretch>
+                  </pic:blipFill>
+                  <pic:spPr>
+                    <a:xfrm>
+                      <a:off x="0" y="0"/>
+                      <a:ext cx="5731510" cy="2671445"/>
+                    </a:xfrm>
+                    <a:prstGeom prst="rect">
+                      <a:avLst/>
+                    </a:prstGeom>
+                  </pic:spPr>
+                </pic:pic>
+              </a:graphicData>
+            </a:graphic>
+          </wp:inline>
+        </w:drawing>
+      </w:r>
+    </w:p>
+    <w:p>
+      <w:r>
+        <w:t>As I said being JSON it’s possible to fiddle with the contents of the file</w:t>
+      </w:r>
+      <w:r>
+        <w:t>s, and</w:t>
+      </w:r>
+      <w:r>
+        <w:t xml:space="preserve"> I built some</w:t>
+      </w:r>
+      <w:r>
+        <w:t xml:space="preserve"> </w:t>
+      </w:r>
+      <w:r>
+        <w:t>thing</w:t>
+      </w:r>
+      <w:r>
+        <w:t>s</w:t>
+      </w:r>
+      <w:r>
+        <w:t xml:space="preserve"> based on Doug’s module</w:t>
+      </w:r>
+      <w:r>
+        <w:t>.</w:t>
+      </w:r>
+    </w:p>
+    <w:p>
+      <w:r>
+        <w:t>First</w:t>
+      </w:r>
+      <w:r>
+        <w:t>:</w:t>
+      </w:r>
+      <w:r>
+        <w:t xml:space="preserve"> </w:t>
+      </w:r>
+      <w:r>
+        <w:t>Get-</w:t>
+      </w:r>
+      <w:proofErr w:type="spellStart"/>
+      <w:r>
+        <w:t>NotebookContent</w:t>
+      </w:r>
+      <w:proofErr w:type="spellEnd"/>
+      <w:r>
+        <w:t xml:space="preserve"> returns object</w:t>
+      </w:r>
+      <w:r>
+        <w:t>s</w:t>
+      </w:r>
+      <w:r>
+        <w:t xml:space="preserve"> with a type </w:t>
+      </w:r>
+      <w:r>
+        <w:t>property set to “</w:t>
+      </w:r>
+      <w:r>
+        <w:t>Code</w:t>
+      </w:r>
+      <w:r>
+        <w:t>”</w:t>
+      </w:r>
+      <w:r>
+        <w:t xml:space="preserve"> or </w:t>
+      </w:r>
+      <w:r>
+        <w:t>“M</w:t>
+      </w:r>
+      <w:r>
+        <w:t>arkdown</w:t>
+      </w:r>
+      <w:r>
+        <w:t>”</w:t>
+      </w:r>
+      <w:r>
+        <w:t xml:space="preserve"> and a source property. </w:t>
+      </w:r>
+      <w:r>
+        <w:t>It only takes</w:t>
+      </w:r>
+      <w:r>
+        <w:t xml:space="preserve"> </w:t>
+      </w:r>
+      <w:r>
+        <w:t xml:space="preserve">a </w:t>
+      </w:r>
+      <w:r>
+        <w:t xml:space="preserve">couple </w:t>
+      </w:r>
+      <w:r>
+        <w:t xml:space="preserve">of </w:t>
+      </w:r>
+      <w:r>
+        <w:t xml:space="preserve">lines </w:t>
+      </w:r>
+      <w:r>
+        <w:t xml:space="preserve">either </w:t>
+      </w:r>
+      <w:r>
+        <w:t xml:space="preserve">to </w:t>
+      </w:r>
+      <w:r>
+        <w:t xml:space="preserve">output the Markdown </w:t>
+      </w:r>
+      <w:r>
+        <w:t>source as</w:t>
+      </w:r>
+      <w:r>
+        <w:t xml:space="preserve">-is or </w:t>
+      </w:r>
+      <w:r>
+        <w:t xml:space="preserve">to </w:t>
+      </w:r>
+      <w:r>
+        <w:t xml:space="preserve">run the source of a code cell. </w:t>
+      </w:r>
+      <w:r>
+        <w:t>Because the output may be different types in different commands</w:t>
+      </w:r>
+      <w:r>
+        <w:t>, and PowerShell will try to format it based on the type of the first one,</w:t>
+      </w:r>
+      <w:r>
+        <w:t xml:space="preserve"> I force it through Out-Default</w:t>
+      </w:r>
+    </w:p>
+    <w:p>
+      <w:r>
+        <w:t>Get-</w:t>
+      </w:r>
+      <w:proofErr w:type="spellStart"/>
+      <w:r>
+        <w:t>NotebookContent</w:t>
+      </w:r>
+      <w:proofErr w:type="spellEnd"/>
+      <w:r>
+        <w:t xml:space="preserve"> .\</w:t>
+      </w:r>
+      <w:proofErr w:type="spellStart"/>
+      <w:r>
+        <w:t>datademo.ipynb</w:t>
+      </w:r>
+      <w:proofErr w:type="spellEnd"/>
+      <w:r>
+        <w:t xml:space="preserve"> | </w:t>
+      </w:r>
+      <w:r>
+        <w:t>foreach-object</w:t>
+      </w:r>
+      <w:r>
+        <w:t xml:space="preserve"> {</w:t>
+      </w:r>
+    </w:p>
+    <w:p>
+      <w:r>
+        <w:t xml:space="preserve">    </w:t>
+      </w:r>
+      <w:r>
+        <w:t>if ($_.type -</w:t>
+      </w:r>
+      <w:proofErr w:type="spellStart"/>
+      <w:r>
+        <w:t>eq</w:t>
+      </w:r>
+      <w:proofErr w:type="spellEnd"/>
+      <w:r>
+        <w:t xml:space="preserve"> "code") {Invoke-Expression  $_.Source | out-default } </w:t>
+      </w:r>
+      <w:r>
+        <w:t xml:space="preserve">   </w:t>
+      </w:r>
+      <w:r>
+        <w:br/>
+        <w:t xml:space="preserve">    </w:t>
+      </w:r>
+      <w:r>
+        <w:t>else {Write-Verbose -Verbose $_.source}</w:t>
+      </w:r>
+    </w:p>
+    <w:p>
+      <w:r>
+        <w:t>}</w:t>
+      </w:r>
+    </w:p>
+    <w:p>
+      <w:r>
+        <w:t xml:space="preserve"> I added an option to let me run  a command like </w:t>
+      </w:r>
+      <w:r>
+        <w:br/>
+      </w:r>
+      <w:proofErr w:type="spellStart"/>
+      <w:r>
+        <w:t>ConvertFrom-NotebookToMarkdown</w:t>
+      </w:r>
+      <w:proofErr w:type="spellEnd"/>
+      <w:r>
+        <w:t xml:space="preserve"> .\</w:t>
+      </w:r>
+      <w:proofErr w:type="spellStart"/>
+      <w:r>
+        <w:t>datademo.ipynb</w:t>
+      </w:r>
+      <w:proofErr w:type="spellEnd"/>
+      <w:r>
+        <w:t xml:space="preserve"> -</w:t>
+      </w:r>
+      <w:proofErr w:type="spellStart"/>
+      <w:r>
+        <w:t>Includeoutput</w:t>
+      </w:r>
+      <w:proofErr w:type="spellEnd"/>
+    </w:p>
+    <w:p>
+      <w:r>
+        <w:t xml:space="preserve">And get this </w:t>
+      </w:r>
+    </w:p>
+    <w:p>
+      <w:r>
+        <w:lastRenderedPageBreak/>
+        <w:drawing>
+          <wp:inline distT="0" distB="0" distL="0" distR="0" wp14:anchorId="3D4A18FE" wp14:editId="456EACFD">
+            <wp:extent cx="5731510" cy="3455670"/>
+            <wp:effectExtent l="0" t="0" r="2540" b="0"/>
+            <wp:docPr id="1" name="Picture 1"/>
             <wp:cNvGraphicFramePr>
               <a:graphicFrameLocks xmlns:a="http://schemas.openxmlformats.org/drawingml/2006/main" noChangeAspect="1"/>
             </wp:cNvGraphicFramePr>
@@ -1245,7 +1481,7 @@
                   <pic:spPr>
                     <a:xfrm>
                       <a:off x="0" y="0"/>
-                      <a:ext cx="5731510" cy="2671445"/>
+                      <a:ext cx="5731510" cy="3455670"/>
                     </a:xfrm>
                     <a:prstGeom prst="rect">
                       <a:avLst/>
@@ -1256,6 +1492,628 @@
             </a:graphic>
           </wp:inline>
         </w:drawing>
+      </w:r>
+    </w:p>
+    <w:p/>
+    <w:p>
+      <w:r>
+        <w:t>Doug also created commands which allow a new notebook to be created like this</w:t>
+      </w:r>
+      <w:r>
+        <w:t>:</w:t>
+      </w:r>
+      <w:r>
+        <w:t xml:space="preserve"> </w:t>
+      </w:r>
+    </w:p>
+    <w:p>
+      <w:r>
+        <w:t>New-</w:t>
+      </w:r>
+      <w:proofErr w:type="spellStart"/>
+      <w:r>
+        <w:t>PSNotebook</w:t>
+      </w:r>
+      <w:proofErr w:type="spellEnd"/>
+      <w:r>
+        <w:t xml:space="preserve"> -</w:t>
+      </w:r>
+      <w:proofErr w:type="spellStart"/>
+      <w:r>
+        <w:t>NoteBookName</w:t>
+      </w:r>
+      <w:proofErr w:type="spellEnd"/>
+      <w:r>
+        <w:t xml:space="preserve"> .\</w:t>
+      </w:r>
+      <w:proofErr w:type="spellStart"/>
+      <w:r>
+        <w:t>TestNotebook</w:t>
+      </w:r>
+      <w:proofErr w:type="spellEnd"/>
+      <w:r>
+        <w:t xml:space="preserve"> -</w:t>
+      </w:r>
+      <w:proofErr w:type="spellStart"/>
+      <w:r>
+        <w:t>IncludeCodeResults</w:t>
+      </w:r>
+      <w:proofErr w:type="spellEnd"/>
+      <w:r>
+        <w:t xml:space="preserve"> {</w:t>
+      </w:r>
+    </w:p>
+    <w:p>
+      <w:r>
+        <w:t xml:space="preserve">         Add-</w:t>
+      </w:r>
+      <w:proofErr w:type="spellStart"/>
+      <w:r>
+        <w:t>NotebookMarkdown</w:t>
+      </w:r>
+      <w:proofErr w:type="spellEnd"/>
+      <w:r>
+        <w:t xml:space="preserve"> -markdown "# This is a H1 tag"</w:t>
+      </w:r>
+    </w:p>
+    <w:p>
+      <w:r>
+        <w:t xml:space="preserve">         Add-</w:t>
+      </w:r>
+      <w:proofErr w:type="spellStart"/>
+      <w:r>
+        <w:t>NotebookCode</w:t>
+      </w:r>
+      <w:proofErr w:type="spellEnd"/>
+      <w:r>
+        <w:t xml:space="preserve"> -code 'Hello World'</w:t>
+      </w:r>
+    </w:p>
+    <w:p>
+      <w:r>
+        <w:t xml:space="preserve">     }</w:t>
+      </w:r>
+    </w:p>
+    <w:p>
+      <w:r>
+        <w:t>-</w:t>
+      </w:r>
+      <w:proofErr w:type="spellStart"/>
+      <w:r>
+        <w:t>IncludeCodeResults</w:t>
+      </w:r>
+      <w:proofErr w:type="spellEnd"/>
+      <w:r>
+        <w:t xml:space="preserve"> creates a </w:t>
+      </w:r>
+      <w:proofErr w:type="spellStart"/>
+      <w:r>
+        <w:t>runspace</w:t>
+      </w:r>
+      <w:proofErr w:type="spellEnd"/>
+      <w:r>
+        <w:t xml:space="preserve"> while New-</w:t>
+      </w:r>
+      <w:proofErr w:type="spellStart"/>
+      <w:r>
+        <w:t>PSNotebook</w:t>
+      </w:r>
+      <w:proofErr w:type="spellEnd"/>
+      <w:r>
+        <w:t xml:space="preserve"> is </w:t>
+      </w:r>
+      <w:proofErr w:type="gramStart"/>
+      <w:r>
+        <w:t>running, and</w:t>
+      </w:r>
+      <w:proofErr w:type="gramEnd"/>
+      <w:r>
+        <w:t xml:space="preserve"> </w:t>
+      </w:r>
+      <w:r>
+        <w:t xml:space="preserve">runs each of the code cells and incorporates their output. </w:t>
+      </w:r>
+      <w:r>
+        <w:t>I made some tweaks here too –</w:t>
+      </w:r>
+      <w:r>
+        <w:t xml:space="preserve"> </w:t>
+      </w:r>
+      <w:r>
+        <w:t xml:space="preserve">to have -Verbose show </w:t>
+      </w:r>
+      <w:r>
+        <w:t xml:space="preserve">the output, to the notebook to be </w:t>
+      </w:r>
+      <w:r>
+        <w:t xml:space="preserve">of either </w:t>
+      </w:r>
+      <w:r>
+        <w:t xml:space="preserve">a </w:t>
+      </w:r>
+      <w:r>
+        <w:t xml:space="preserve">Windows PowerShell </w:t>
+      </w:r>
+      <w:r>
+        <w:t>one</w:t>
+      </w:r>
+      <w:r>
+        <w:t xml:space="preserve"> for Azure data studio OR .</w:t>
+      </w:r>
+      <w:r>
+        <w:t>a .</w:t>
+      </w:r>
+      <w:r>
+        <w:t>NET interactive ones,</w:t>
+      </w:r>
+      <w:r>
+        <w:t xml:space="preserve"> I catch a few of the magic commands – removing the redundant #!pwsh and processing #!About and #!time </w:t>
+      </w:r>
+      <w:r>
+        <w:t>-</w:t>
+      </w:r>
+      <w:r>
+        <w:t xml:space="preserve"> </w:t>
+      </w:r>
+      <w:r>
+        <w:t xml:space="preserve">and </w:t>
+      </w:r>
+      <w:r>
+        <w:t>I added</w:t>
+      </w:r>
+      <w:r>
+        <w:t xml:space="preserve"> some aliases to make it a bit more like a domain specific language</w:t>
+      </w:r>
+    </w:p>
+    <w:p>
+      <w:r>
+        <w:t>notebook {</w:t>
+      </w:r>
+      <w:r>
+        <w:br/>
+        <w:t xml:space="preserve">    </w:t>
+      </w:r>
+      <w:r>
+        <w:t xml:space="preserve">markdown </w:t>
+      </w:r>
+      <w:r>
+        <w:t>$</w:t>
+      </w:r>
+      <w:proofErr w:type="spellStart"/>
+      <w:r>
+        <w:t>myMarkdown</w:t>
+      </w:r>
+      <w:r>
+        <w:t>Text</w:t>
+      </w:r>
+      <w:proofErr w:type="spellEnd"/>
+      <w:r>
+        <w:t xml:space="preserve"> </w:t>
+      </w:r>
+      <w:r>
+        <w:br/>
+        <w:t xml:space="preserve">    </w:t>
+      </w:r>
+      <w:r>
+        <w:t>code $</w:t>
+      </w:r>
+      <w:proofErr w:type="spellStart"/>
+      <w:r>
+        <w:t>MyPSScript</w:t>
+      </w:r>
+      <w:proofErr w:type="spellEnd"/>
+      <w:r>
+        <w:br/>
+      </w:r>
+      <w:r>
+        <w:t>} -</w:t>
+      </w:r>
+      <w:proofErr w:type="spellStart"/>
+      <w:r>
+        <w:t>DotNetInteractive</w:t>
+      </w:r>
+      <w:proofErr w:type="spellEnd"/>
+      <w:r>
+        <w:t xml:space="preserve"> </w:t>
+      </w:r>
+      <w:proofErr w:type="spellStart"/>
+      <w:r>
+        <w:t>test.ipynb</w:t>
+      </w:r>
+      <w:proofErr w:type="spellEnd"/>
+    </w:p>
+    <w:p>
+      <w:r>
+        <w:t xml:space="preserve">I’m not 100% that changing code from pointing to </w:t>
+      </w:r>
+      <w:r>
+        <w:rPr>
+          <w:i/>
+          <w:iCs/>
+        </w:rPr>
+        <w:t>Visual-Studio code</w:t>
+      </w:r>
+      <w:r>
+        <w:t xml:space="preserve"> to </w:t>
+      </w:r>
+      <w:r>
+        <w:rPr>
+          <w:i/>
+          <w:iCs/>
+        </w:rPr>
+        <w:t>Add-</w:t>
+      </w:r>
+      <w:proofErr w:type="spellStart"/>
+      <w:r>
+        <w:rPr>
+          <w:i/>
+          <w:iCs/>
+        </w:rPr>
+        <w:t>NotebookCode</w:t>
+      </w:r>
+      <w:proofErr w:type="spellEnd"/>
+      <w:r>
+        <w:rPr>
+          <w:i/>
+          <w:iCs/>
+        </w:rPr>
+        <w:t xml:space="preserve"> </w:t>
+      </w:r>
+      <w:r>
+        <w:t>is a good idea, but for now it gives me an interesting trick</w:t>
+      </w:r>
+      <w:r>
+        <w:t>: which I’ll come to in a moment.</w:t>
+      </w:r>
+      <w:r>
+        <w:t xml:space="preserve"> I could combine the</w:t>
+      </w:r>
+      <w:r>
+        <w:t xml:space="preserve"> last</w:t>
+      </w:r>
+      <w:r>
+        <w:t xml:space="preserve"> example above with the one to run code </w:t>
+      </w:r>
+      <w:r>
+        <w:t>from</w:t>
+      </w:r>
+      <w:r>
+        <w:t xml:space="preserve"> the notebook and make something like this </w:t>
+      </w:r>
+      <w:r>
+        <w:br/>
+      </w:r>
+      <w:r>
+        <w:t>notebook {</w:t>
+      </w:r>
+    </w:p>
+    <w:p>
+      <w:r>
+        <w:t xml:space="preserve">   </w:t>
+      </w:r>
+      <w:r>
+        <w:t xml:space="preserve"> switch (</w:t>
+      </w:r>
+      <w:proofErr w:type="spellStart"/>
+      <w:r>
+        <w:t>NotebookContent</w:t>
+      </w:r>
+      <w:proofErr w:type="spellEnd"/>
+      <w:r>
+        <w:t xml:space="preserve">  .\</w:t>
+      </w:r>
+      <w:proofErr w:type="spellStart"/>
+      <w:r>
+        <w:t>datademo.ipynb</w:t>
+      </w:r>
+      <w:proofErr w:type="spellEnd"/>
+      <w:r>
+        <w:t>) {</w:t>
+      </w:r>
+    </w:p>
+    <w:p>
+      <w:r>
+        <w:t xml:space="preserve">       { $_.Type -</w:t>
+      </w:r>
+      <w:proofErr w:type="spellStart"/>
+      <w:r>
+        <w:t>eq</w:t>
+      </w:r>
+      <w:proofErr w:type="spellEnd"/>
+      <w:r>
+        <w:t xml:space="preserve"> 'markdown' } { markdown $_.Source }</w:t>
+      </w:r>
+    </w:p>
+    <w:p>
+      <w:r>
+        <w:lastRenderedPageBreak/>
+        <w:t xml:space="preserve">       { $_.Type -</w:t>
+      </w:r>
+      <w:proofErr w:type="spellStart"/>
+      <w:r>
+        <w:t>eq</w:t>
+      </w:r>
+      <w:proofErr w:type="spellEnd"/>
+      <w:r>
+        <w:t xml:space="preserve"> 'code' }     { code     $_.source -Verbose }</w:t>
+      </w:r>
+    </w:p>
+    <w:p>
+      <w:r>
+        <w:t xml:space="preserve">   </w:t>
+      </w:r>
+      <w:r>
+        <w:t xml:space="preserve"> }</w:t>
+      </w:r>
+    </w:p>
+    <w:p>
+      <w:r>
+        <w:t>}</w:t>
+      </w:r>
+      <w:r>
+        <w:t xml:space="preserve"> </w:t>
+      </w:r>
+      <w:r>
+        <w:t>-</w:t>
+      </w:r>
+      <w:proofErr w:type="spellStart"/>
+      <w:r>
+        <w:t>IncludeCodeResults</w:t>
+      </w:r>
+      <w:proofErr w:type="spellEnd"/>
+      <w:r>
+        <w:t xml:space="preserve"> -DNI </w:t>
+      </w:r>
+      <w:r>
+        <w:t xml:space="preserve"> </w:t>
+      </w:r>
+      <w:r>
+        <w:t xml:space="preserve">dd2.ipynb  </w:t>
+      </w:r>
+    </w:p>
+    <w:p/>
+    <w:p>
+      <w:r>
+        <w:t>The trick I mention is that</w:t>
+      </w:r>
+      <w:r>
+        <w:t xml:space="preserve"> since I am running</w:t>
+      </w:r>
+      <w:r>
+        <w:t xml:space="preserve"> (via aliases)</w:t>
+      </w:r>
+      <w:r>
+        <w:t xml:space="preserve"> markdown if the type field holds “markdown” and code if it holds “code” I could remove the switch statement </w:t>
+      </w:r>
+    </w:p>
+    <w:p>
+      <w:r>
+        <w:t>notebook {</w:t>
+      </w:r>
+      <w:r>
+        <w:br/>
+        <w:t xml:space="preserve">   </w:t>
+      </w:r>
+      <w:proofErr w:type="spellStart"/>
+      <w:r>
+        <w:t>NotebookContent</w:t>
+      </w:r>
+      <w:proofErr w:type="spellEnd"/>
+      <w:r>
+        <w:t xml:space="preserve">  .\</w:t>
+      </w:r>
+      <w:proofErr w:type="spellStart"/>
+      <w:r>
+        <w:t>datademo.ipynb</w:t>
+      </w:r>
+      <w:proofErr w:type="spellEnd"/>
+      <w:r>
+        <w:t xml:space="preserve"> | </w:t>
+      </w:r>
+      <w:r>
+        <w:t>foreach</w:t>
+      </w:r>
+      <w:r>
+        <w:t xml:space="preserve"> {&amp;  $_.Type   $_.Source  -Verbose }</w:t>
+      </w:r>
+      <w:r>
+        <w:br/>
+      </w:r>
+      <w:r>
+        <w:t xml:space="preserve">} </w:t>
+      </w:r>
+      <w:r>
+        <w:t xml:space="preserve"> </w:t>
+      </w:r>
+      <w:r>
+        <w:t>-</w:t>
+      </w:r>
+      <w:proofErr w:type="spellStart"/>
+      <w:r>
+        <w:t>IncludeCodeResults</w:t>
+      </w:r>
+      <w:proofErr w:type="spellEnd"/>
+      <w:r>
+        <w:t xml:space="preserve"> </w:t>
+      </w:r>
+      <w:r>
+        <w:t xml:space="preserve"> -DNI  </w:t>
+      </w:r>
+      <w:proofErr w:type="spellStart"/>
+      <w:r>
+        <w:t>new</w:t>
+      </w:r>
+      <w:r>
+        <w:t>.ipynb</w:t>
+      </w:r>
+      <w:proofErr w:type="spellEnd"/>
+    </w:p>
+    <w:p>
+      <w:r>
+        <w:t xml:space="preserve">That gives me a notebook like the one below. </w:t>
+      </w:r>
+    </w:p>
+    <w:p>
+      <w:r>
+        <w:drawing>
+          <wp:inline distT="0" distB="0" distL="0" distR="0" wp14:anchorId="40476DE8" wp14:editId="42198809">
+            <wp:extent cx="5731510" cy="3975100"/>
+            <wp:effectExtent l="0" t="0" r="2540" b="6350"/>
+            <wp:docPr id="5" name="Picture 5"/>
+            <wp:cNvGraphicFramePr>
+              <a:graphicFrameLocks xmlns:a="http://schemas.openxmlformats.org/drawingml/2006/main" noChangeAspect="1"/>
+            </wp:cNvGraphicFramePr>
+            <a:graphic xmlns:a="http://schemas.openxmlformats.org/drawingml/2006/main">
+              <a:graphicData uri="http://schemas.openxmlformats.org/drawingml/2006/picture">
+                <pic:pic xmlns:pic="http://schemas.openxmlformats.org/drawingml/2006/picture">
+                  <pic:nvPicPr>
+                    <pic:cNvPr id="1" name=""/>
+                    <pic:cNvPicPr/>
+                  </pic:nvPicPr>
+                  <pic:blipFill>
+                    <a:blip r:embed="rId14"/>
+                    <a:stretch>
+                      <a:fillRect/>
+                    </a:stretch>
+                  </pic:blipFill>
+                  <pic:spPr>
+                    <a:xfrm>
+                      <a:off x="0" y="0"/>
+                      <a:ext cx="5731510" cy="3975100"/>
+                    </a:xfrm>
+                    <a:prstGeom prst="rect">
+                      <a:avLst/>
+                    </a:prstGeom>
+                  </pic:spPr>
+                </pic:pic>
+              </a:graphicData>
+            </a:graphic>
+          </wp:inline>
+        </w:drawing>
+      </w:r>
+    </w:p>
+    <w:p>
+      <w:r>
+        <w:t xml:space="preserve">In the terminal window you can see some of the data which was displayed by </w:t>
+      </w:r>
+      <w:r>
+        <w:t>-</w:t>
+      </w:r>
+      <w:r>
+        <w:t xml:space="preserve">verbose and which will be in the final cell of the notebook. </w:t>
+      </w:r>
+      <w:r>
+        <w:t>At the top you</w:t>
+      </w:r>
+      <w:r>
+        <w:t xml:space="preserve"> can see #about </w:t>
+      </w:r>
+      <w:r>
+        <w:t xml:space="preserve">and #time </w:t>
+      </w:r>
+      <w:r>
+        <w:t>ha</w:t>
+      </w:r>
+      <w:r>
+        <w:t>ve</w:t>
+      </w:r>
+      <w:r>
+        <w:t xml:space="preserve"> been process</w:t>
+      </w:r>
+      <w:r>
+        <w:t>ed</w:t>
+      </w:r>
+      <w:r>
+        <w:t xml:space="preserve"> and about shows the version of PowerShell which ran the script. </w:t>
+      </w:r>
+    </w:p>
+    <w:p>
+      <w:r>
+        <w:t xml:space="preserve">But while I was writing I had one last idea. </w:t>
+      </w:r>
+      <w:r>
+        <w:t xml:space="preserve">Doug uses a </w:t>
+      </w:r>
+      <w:proofErr w:type="spellStart"/>
+      <w:r>
+        <w:t>runspace</w:t>
+      </w:r>
+      <w:proofErr w:type="spellEnd"/>
+      <w:r>
+        <w:t xml:space="preserve">. Hmmm. I can connect to remote </w:t>
+      </w:r>
+      <w:proofErr w:type="spellStart"/>
+      <w:r>
+        <w:t>runspaces</w:t>
+      </w:r>
+      <w:proofErr w:type="spellEnd"/>
+      <w:r>
+        <w:t>… O</w:t>
+      </w:r>
+      <w:r>
+        <w:t>K I said, l</w:t>
+      </w:r>
+      <w:r>
+        <w:t xml:space="preserve">et’s add a </w:t>
+      </w:r>
+      <w:r>
+        <w:t>-</w:t>
+      </w:r>
+      <w:proofErr w:type="spellStart"/>
+      <w:r>
+        <w:t>runspace</w:t>
+      </w:r>
+      <w:proofErr w:type="spellEnd"/>
+      <w:r>
+        <w:t xml:space="preserve"> option </w:t>
+      </w:r>
+      <w:r>
+        <w:t>and I got this:</w:t>
+      </w:r>
+    </w:p>
+    <w:p>
+      <w:r>
+        <w:lastRenderedPageBreak/>
+        <w:drawing>
+          <wp:inline distT="0" distB="0" distL="0" distR="0" wp14:anchorId="5E04322C" wp14:editId="0681E6E4">
+            <wp:extent cx="5731510" cy="2894965"/>
+            <wp:effectExtent l="0" t="0" r="2540" b="635"/>
+            <wp:docPr id="6" name="Picture 6"/>
+            <wp:cNvGraphicFramePr>
+              <a:graphicFrameLocks xmlns:a="http://schemas.openxmlformats.org/drawingml/2006/main" noChangeAspect="1"/>
+            </wp:cNvGraphicFramePr>
+            <a:graphic xmlns:a="http://schemas.openxmlformats.org/drawingml/2006/main">
+              <a:graphicData uri="http://schemas.openxmlformats.org/drawingml/2006/picture">
+                <pic:pic xmlns:pic="http://schemas.openxmlformats.org/drawingml/2006/picture">
+                  <pic:nvPicPr>
+                    <pic:cNvPr id="1" name=""/>
+                    <pic:cNvPicPr/>
+                  </pic:nvPicPr>
+                  <pic:blipFill>
+                    <a:blip r:embed="rId15"/>
+                    <a:stretch>
+                      <a:fillRect/>
+                    </a:stretch>
+                  </pic:blipFill>
+                  <pic:spPr>
+                    <a:xfrm>
+                      <a:off x="0" y="0"/>
+                      <a:ext cx="5731510" cy="2894965"/>
+                    </a:xfrm>
+                    <a:prstGeom prst="rect">
+                      <a:avLst/>
+                    </a:prstGeom>
+                  </pic:spPr>
+                </pic:pic>
+              </a:graphicData>
+            </a:graphic>
+          </wp:inline>
+        </w:drawing>
+      </w:r>
+    </w:p>
+    <w:p>
+      <w:r>
+        <w:t xml:space="preserve">Now… Imagine this was is a block which ran in parallel for many remote machines. </w:t>
       </w:r>
     </w:p>
     <w:p/>
@@ -1966,7 +2824,6 @@
     <w:basedOn w:val="Normal"/>
     <w:link w:val="HTMLPreformattedChar"/>
     <w:uiPriority w:val="99"/>
-    <w:semiHidden/>
     <w:unhideWhenUsed/>
     <w:rsid w:val="00751AE3"/>
     <w:pPr>
@@ -2002,7 +2859,6 @@
     <w:basedOn w:val="DefaultParagraphFont"/>
     <w:link w:val="HTMLPreformatted"/>
     <w:uiPriority w:val="99"/>
-    <w:semiHidden/>
     <w:rsid w:val="00751AE3"/>
     <w:rPr>
       <w:rFonts w:ascii="Courier New" w:eastAsia="Times New Roman" w:hAnsi="Courier New" w:cs="Courier New"/>

</xml_diff>